<commit_message>
Fixed a few typos before the submission
</commit_message>
<xml_diff>
--- a/dist/SEG2105-Assignment5-Requirements.docx
+++ b/dist/SEG2105-Assignment5-Requirements.docx
@@ -203,7 +203,27 @@
           <w:szCs w:val="24"/>
           <w:lang w:eastAsia="en-CA"/>
         </w:rPr>
-        <w:t>Students have a name, an age, a short self-description, an address, an optional personal website, an email address, a telephone number, an academic record, a resume, and a set of credentials to allow them to sign into the website.  In order to attend meetups, a student has to be a member of the website. Both the academic record and resume will be uploaded as PDF documens.</w:t>
+        <w:t>Students have a name, an age, a short self-description, an address, an optional personal website, an email address, a telephone number, an academic record, a resume, and a set of credentials to allow them to sign into the website.  In order to attend meet-ups, a student has to be a member of the website. Both the academic record and resume will be uploaded as PDF documen</w:t>
+      </w:r>
+      <w:r>
+        <w:rPr>
+          <w:rFonts w:eastAsia="Times New Roman" w:cs="Times New Roman" w:ascii="Times New Roman" w:hAnsi="Times New Roman"/>
+          <w:color w:val="000000"/>
+          <w:sz w:val="24"/>
+          <w:szCs w:val="24"/>
+          <w:lang w:eastAsia="en-CA"/>
+        </w:rPr>
+        <w:t>t</w:t>
+      </w:r>
+      <w:r>
+        <w:rPr>
+          <w:rFonts w:eastAsia="Times New Roman" w:cs="Times New Roman" w:ascii="Times New Roman" w:hAnsi="Times New Roman"/>
+          <w:color w:val="000000"/>
+          <w:sz w:val="24"/>
+          <w:szCs w:val="24"/>
+          <w:lang w:eastAsia="en-CA"/>
+        </w:rPr>
+        <w:t>s.</w:t>
       </w:r>
       <w:r/>
     </w:p>
@@ -220,7 +240,7 @@
           <w:szCs w:val="24"/>
           <w:lang w:eastAsia="en-CA"/>
         </w:rPr>
-        <w:t xml:space="preserve">A startup has a company name, a description, a postal address, a telephone number, an optional fax number, a website, an email address and a set of credentials to allow them to sign into the website.  In order to post meetups, an employer must be a registered member. </w:t>
+        <w:t xml:space="preserve">A startup has a company name, a description, a postal address, a telephone number, an optional fax number, a website, an email address and a set of credentials to allow them to sign into the website.  In order to post meet-ups, an employer must be a registered member. </w:t>
       </w:r>
       <w:r/>
     </w:p>
@@ -275,7 +295,47 @@
           <w:szCs w:val="24"/>
           <w:lang w:eastAsia="en-CA"/>
         </w:rPr>
-        <w:t>The meet-ups have start and end times, an address, an employer and participating students. Participants do not necessarily meet physically, hence the address could be omitted. After the meet-up has taken please, the startup will write a review of each student, whil each student will write a review of the startup. Such reviews include a 5-star based rating as well as a short textual comment.</w:t>
+        <w:t xml:space="preserve">The meet-ups have start and end times, an address, an employer and participating students. Participants do not necessarily meet physically, hence the address could be omitted. After the meet-up has taken </w:t>
+      </w:r>
+      <w:r>
+        <w:rPr>
+          <w:rFonts w:eastAsia="Times New Roman" w:cs="Times New Roman" w:ascii="Times New Roman" w:hAnsi="Times New Roman"/>
+          <w:color w:val="000000"/>
+          <w:sz w:val="24"/>
+          <w:szCs w:val="24"/>
+          <w:lang w:eastAsia="en-CA"/>
+        </w:rPr>
+        <w:t>place</w:t>
+      </w:r>
+      <w:r>
+        <w:rPr>
+          <w:rFonts w:eastAsia="Times New Roman" w:cs="Times New Roman" w:ascii="Times New Roman" w:hAnsi="Times New Roman"/>
+          <w:color w:val="000000"/>
+          <w:sz w:val="24"/>
+          <w:szCs w:val="24"/>
+          <w:lang w:eastAsia="en-CA"/>
+        </w:rPr>
+        <w:t>, the startup will write a review of each student, whil</w:t>
+      </w:r>
+      <w:r>
+        <w:rPr>
+          <w:rFonts w:eastAsia="Times New Roman" w:cs="Times New Roman" w:ascii="Times New Roman" w:hAnsi="Times New Roman"/>
+          <w:color w:val="000000"/>
+          <w:sz w:val="24"/>
+          <w:szCs w:val="24"/>
+          <w:lang w:eastAsia="en-CA"/>
+        </w:rPr>
+        <w:t>e</w:t>
+      </w:r>
+      <w:r>
+        <w:rPr>
+          <w:rFonts w:eastAsia="Times New Roman" w:cs="Times New Roman" w:ascii="Times New Roman" w:hAnsi="Times New Roman"/>
+          <w:color w:val="000000"/>
+          <w:sz w:val="24"/>
+          <w:szCs w:val="24"/>
+          <w:lang w:eastAsia="en-CA"/>
+        </w:rPr>
+        <w:t xml:space="preserve"> each student will write a review of the startup. Such reviews include a 5-star-based rating as well as a short textual comment.</w:t>
       </w:r>
       <w:r/>
     </w:p>
@@ -1141,7 +1201,7 @@
           <w:color w:val="000000"/>
           <w:sz w:val="24"/>
           <w:szCs w:val="24"/>
-          <w:lang w:eastAsia="en-CA"/>
+          <w:lang w:val="en-CA" w:eastAsia="en-CA" w:bidi="ar-SA"/>
         </w:rPr>
         <w:drawing>
           <wp:anchor behindDoc="0" distT="0" distB="0" distL="0" distR="0" simplePos="0" locked="0" layoutInCell="1" allowOverlap="1" relativeHeight="3">
@@ -1365,29 +1425,29 @@
         <w:tblStyle w:val="TableGrid"/>
         <w:tblW w:w="9576" w:type="dxa"/>
         <w:jc w:val="left"/>
-        <w:tblInd w:w="-10" w:type="dxa"/>
+        <w:tblInd w:w="-15" w:type="dxa"/>
         <w:tblBorders/>
         <w:tblCellMar>
           <w:top w:w="0" w:type="dxa"/>
-          <w:left w:w="98" w:type="dxa"/>
+          <w:left w:w="93" w:type="dxa"/>
           <w:bottom w:w="0" w:type="dxa"/>
           <w:right w:w="108" w:type="dxa"/>
         </w:tblCellMar>
       </w:tblPr>
       <w:tblGrid>
-        <w:gridCol w:w="1364"/>
+        <w:gridCol w:w="1363"/>
         <w:gridCol w:w="2779"/>
-        <w:gridCol w:w="5433"/>
+        <w:gridCol w:w="5434"/>
       </w:tblGrid>
       <w:tr>
         <w:trPr/>
         <w:tc>
           <w:tcPr>
-            <w:tcW w:w="1364" w:type="dxa"/>
+            <w:tcW w:w="1363" w:type="dxa"/>
             <w:tcBorders/>
             <w:shd w:fill="auto" w:val="clear"/>
             <w:tcMar>
-              <w:left w:w="98" w:type="dxa"/>
+              <w:left w:w="93" w:type="dxa"/>
             </w:tcMar>
           </w:tcPr>
           <w:p>
@@ -1416,7 +1476,7 @@
             <w:tcBorders/>
             <w:shd w:fill="auto" w:val="clear"/>
             <w:tcMar>
-              <w:left w:w="98" w:type="dxa"/>
+              <w:left w:w="93" w:type="dxa"/>
             </w:tcMar>
           </w:tcPr>
           <w:p>
@@ -1441,11 +1501,11 @@
         </w:tc>
         <w:tc>
           <w:tcPr>
-            <w:tcW w:w="5433" w:type="dxa"/>
+            <w:tcW w:w="5434" w:type="dxa"/>
             <w:tcBorders/>
             <w:shd w:fill="auto" w:val="clear"/>
             <w:tcMar>
-              <w:left w:w="98" w:type="dxa"/>
+              <w:left w:w="93" w:type="dxa"/>
             </w:tcMar>
           </w:tcPr>
           <w:p>
@@ -1473,11 +1533,11 @@
         <w:trPr/>
         <w:tc>
           <w:tcPr>
-            <w:tcW w:w="1364" w:type="dxa"/>
+            <w:tcW w:w="1363" w:type="dxa"/>
             <w:tcBorders/>
             <w:shd w:fill="auto" w:val="clear"/>
             <w:tcMar>
-              <w:left w:w="98" w:type="dxa"/>
+              <w:left w:w="93" w:type="dxa"/>
             </w:tcMar>
           </w:tcPr>
           <w:p>
@@ -1505,7 +1565,7 @@
             <w:tcBorders/>
             <w:shd w:fill="auto" w:val="clear"/>
             <w:tcMar>
-              <w:left w:w="98" w:type="dxa"/>
+              <w:left w:w="93" w:type="dxa"/>
             </w:tcMar>
           </w:tcPr>
           <w:p>
@@ -1546,7 +1606,7 @@
                 <w:color w:val="000000"/>
                 <w:sz w:val="24"/>
                 <w:szCs w:val="24"/>
-                <w:lang w:eastAsia="en-CA"/>
+                <w:lang w:val="en-CA" w:eastAsia="en-CA" w:bidi="ar-SA"/>
               </w:rPr>
             </w:r>
             <w:r/>
@@ -1554,11 +1614,11 @@
         </w:tc>
         <w:tc>
           <w:tcPr>
-            <w:tcW w:w="5433" w:type="dxa"/>
+            <w:tcW w:w="5434" w:type="dxa"/>
             <w:tcBorders/>
             <w:shd w:fill="auto" w:val="clear"/>
             <w:tcMar>
-              <w:left w:w="98" w:type="dxa"/>
+              <w:left w:w="93" w:type="dxa"/>
             </w:tcMar>
           </w:tcPr>
           <w:p>
@@ -1679,11 +1739,11 @@
         </w:trPr>
         <w:tc>
           <w:tcPr>
-            <w:tcW w:w="1364" w:type="dxa"/>
+            <w:tcW w:w="1363" w:type="dxa"/>
             <w:tcBorders/>
             <w:shd w:fill="auto" w:val="clear"/>
             <w:tcMar>
-              <w:left w:w="98" w:type="dxa"/>
+              <w:left w:w="93" w:type="dxa"/>
             </w:tcMar>
           </w:tcPr>
           <w:p>
@@ -1711,7 +1771,7 @@
             <w:tcBorders/>
             <w:shd w:fill="auto" w:val="clear"/>
             <w:tcMar>
-              <w:left w:w="98" w:type="dxa"/>
+              <w:left w:w="93" w:type="dxa"/>
             </w:tcMar>
           </w:tcPr>
           <w:p>
@@ -1752,7 +1812,7 @@
                 <w:color w:val="000000"/>
                 <w:sz w:val="24"/>
                 <w:szCs w:val="24"/>
-                <w:lang w:eastAsia="en-CA"/>
+                <w:lang w:val="en-CA" w:eastAsia="en-CA" w:bidi="ar-SA"/>
               </w:rPr>
             </w:r>
             <w:r/>
@@ -1760,11 +1820,11 @@
         </w:tc>
         <w:tc>
           <w:tcPr>
-            <w:tcW w:w="5433" w:type="dxa"/>
+            <w:tcW w:w="5434" w:type="dxa"/>
             <w:tcBorders/>
             <w:shd w:fill="auto" w:val="clear"/>
             <w:tcMar>
-              <w:left w:w="98" w:type="dxa"/>
+              <w:left w:w="93" w:type="dxa"/>
             </w:tcMar>
           </w:tcPr>
           <w:p>
@@ -1881,11 +1941,11 @@
         <w:trPr/>
         <w:tc>
           <w:tcPr>
-            <w:tcW w:w="1364" w:type="dxa"/>
+            <w:tcW w:w="1363" w:type="dxa"/>
             <w:tcBorders/>
             <w:shd w:fill="auto" w:val="clear"/>
             <w:tcMar>
-              <w:left w:w="98" w:type="dxa"/>
+              <w:left w:w="93" w:type="dxa"/>
             </w:tcMar>
           </w:tcPr>
           <w:p>
@@ -1913,7 +1973,7 @@
             <w:tcBorders/>
             <w:shd w:fill="auto" w:val="clear"/>
             <w:tcMar>
-              <w:left w:w="98" w:type="dxa"/>
+              <w:left w:w="93" w:type="dxa"/>
             </w:tcMar>
           </w:tcPr>
           <w:p>
@@ -1954,7 +2014,7 @@
                 <w:color w:val="000000"/>
                 <w:sz w:val="24"/>
                 <w:szCs w:val="24"/>
-                <w:lang w:eastAsia="en-CA"/>
+                <w:lang w:val="en-CA" w:eastAsia="en-CA" w:bidi="ar-SA"/>
               </w:rPr>
             </w:r>
             <w:r/>
@@ -1962,11 +2022,11 @@
         </w:tc>
         <w:tc>
           <w:tcPr>
-            <w:tcW w:w="5433" w:type="dxa"/>
+            <w:tcW w:w="5434" w:type="dxa"/>
             <w:tcBorders/>
             <w:shd w:fill="auto" w:val="clear"/>
             <w:tcMar>
-              <w:left w:w="98" w:type="dxa"/>
+              <w:left w:w="93" w:type="dxa"/>
             </w:tcMar>
           </w:tcPr>
           <w:p>
@@ -2071,11 +2131,11 @@
         <w:trPr/>
         <w:tc>
           <w:tcPr>
-            <w:tcW w:w="1364" w:type="dxa"/>
+            <w:tcW w:w="1363" w:type="dxa"/>
             <w:tcBorders/>
             <w:shd w:fill="auto" w:val="clear"/>
             <w:tcMar>
-              <w:left w:w="98" w:type="dxa"/>
+              <w:left w:w="93" w:type="dxa"/>
             </w:tcMar>
           </w:tcPr>
           <w:p>
@@ -2103,7 +2163,7 @@
             <w:tcBorders/>
             <w:shd w:fill="auto" w:val="clear"/>
             <w:tcMar>
-              <w:left w:w="98" w:type="dxa"/>
+              <w:left w:w="93" w:type="dxa"/>
             </w:tcMar>
           </w:tcPr>
           <w:p>
@@ -2127,11 +2187,11 @@
         </w:tc>
         <w:tc>
           <w:tcPr>
-            <w:tcW w:w="5433" w:type="dxa"/>
+            <w:tcW w:w="5434" w:type="dxa"/>
             <w:tcBorders/>
             <w:shd w:fill="auto" w:val="clear"/>
             <w:tcMar>
-              <w:left w:w="98" w:type="dxa"/>
+              <w:left w:w="93" w:type="dxa"/>
             </w:tcMar>
           </w:tcPr>
           <w:p>
@@ -2157,6 +2217,14 @@
               <w:pStyle w:val="Normal"/>
               <w:spacing w:lineRule="auto" w:line="240" w:before="0" w:after="0"/>
               <w:jc w:val="left"/>
+              <w:rPr>
+                <w:sz w:val="22"/>
+                <w:sz w:val="22"/>
+                <w:szCs w:val="22"/>
+                <w:rFonts w:ascii="Calibri" w:hAnsi="Calibri" w:eastAsia="Calibri" w:cs="" w:asciiTheme="minorHAnsi" w:cstheme="minorBidi" w:eastAsiaTheme="minorHAnsi" w:hAnsiTheme="minorHAnsi"/>
+                <w:color w:val="00000A"/>
+                <w:lang w:val="en-CA" w:eastAsia="en-US" w:bidi="ar-SA"/>
+              </w:rPr>
             </w:pPr>
             <w:r>
               <w:rPr/>
@@ -2164,19 +2232,7 @@
             </w:r>
             <w:r>
               <w:rPr/>
-              <w:t>addP</w:t>
-            </w:r>
-            <w:r>
-              <w:rPr/>
-              <w:t>articipants”: [“</w:t>
-            </w:r>
-            <w:r>
-              <w:rPr/>
-              <w:t>Student unique ID ...</w:t>
-            </w:r>
-            <w:r>
-              <w:rPr/>
-              <w:t>”]</w:t>
+              <w:t>addParticipants”: [“Student unique ID ...”]</w:t>
             </w:r>
             <w:r/>
           </w:p>
@@ -2204,11 +2260,11 @@
         <w:trPr/>
         <w:tc>
           <w:tcPr>
-            <w:tcW w:w="1364" w:type="dxa"/>
+            <w:tcW w:w="1363" w:type="dxa"/>
             <w:tcBorders/>
             <w:shd w:fill="auto" w:val="clear"/>
             <w:tcMar>
-              <w:left w:w="98" w:type="dxa"/>
+              <w:left w:w="93" w:type="dxa"/>
             </w:tcMar>
           </w:tcPr>
           <w:p>
@@ -2236,7 +2292,7 @@
             <w:tcBorders/>
             <w:shd w:fill="auto" w:val="clear"/>
             <w:tcMar>
-              <w:left w:w="98" w:type="dxa"/>
+              <w:left w:w="93" w:type="dxa"/>
             </w:tcMar>
           </w:tcPr>
           <w:p>
@@ -2260,11 +2316,11 @@
         </w:tc>
         <w:tc>
           <w:tcPr>
-            <w:tcW w:w="5433" w:type="dxa"/>
+            <w:tcW w:w="5434" w:type="dxa"/>
             <w:tcBorders/>
             <w:shd w:fill="auto" w:val="clear"/>
             <w:tcMar>
-              <w:left w:w="98" w:type="dxa"/>
+              <w:left w:w="93" w:type="dxa"/>
             </w:tcMar>
           </w:tcPr>
           <w:p>
@@ -2291,11 +2347,11 @@
         <w:trPr/>
         <w:tc>
           <w:tcPr>
-            <w:tcW w:w="1364" w:type="dxa"/>
+            <w:tcW w:w="1363" w:type="dxa"/>
             <w:tcBorders/>
             <w:shd w:fill="auto" w:val="clear"/>
             <w:tcMar>
-              <w:left w:w="98" w:type="dxa"/>
+              <w:left w:w="93" w:type="dxa"/>
             </w:tcMar>
           </w:tcPr>
           <w:p>
@@ -2323,7 +2379,7 @@
             <w:tcBorders/>
             <w:shd w:fill="auto" w:val="clear"/>
             <w:tcMar>
-              <w:left w:w="98" w:type="dxa"/>
+              <w:left w:w="93" w:type="dxa"/>
             </w:tcMar>
           </w:tcPr>
           <w:p>
@@ -2347,11 +2403,11 @@
         </w:tc>
         <w:tc>
           <w:tcPr>
-            <w:tcW w:w="5433" w:type="dxa"/>
+            <w:tcW w:w="5434" w:type="dxa"/>
             <w:tcBorders/>
             <w:shd w:fill="auto" w:val="clear"/>
             <w:tcMar>
-              <w:left w:w="98" w:type="dxa"/>
+              <w:left w:w="93" w:type="dxa"/>
             </w:tcMar>
           </w:tcPr>
           <w:p>
@@ -2420,11 +2476,11 @@
         <w:trPr/>
         <w:tc>
           <w:tcPr>
-            <w:tcW w:w="1364" w:type="dxa"/>
+            <w:tcW w:w="1363" w:type="dxa"/>
             <w:tcBorders/>
             <w:shd w:fill="auto" w:val="clear"/>
             <w:tcMar>
-              <w:left w:w="98" w:type="dxa"/>
+              <w:left w:w="93" w:type="dxa"/>
             </w:tcMar>
           </w:tcPr>
           <w:p>
@@ -2452,7 +2508,7 @@
             <w:tcBorders/>
             <w:shd w:fill="auto" w:val="clear"/>
             <w:tcMar>
-              <w:left w:w="98" w:type="dxa"/>
+              <w:left w:w="93" w:type="dxa"/>
             </w:tcMar>
           </w:tcPr>
           <w:p>
@@ -2476,11 +2532,11 @@
         </w:tc>
         <w:tc>
           <w:tcPr>
-            <w:tcW w:w="5433" w:type="dxa"/>
+            <w:tcW w:w="5434" w:type="dxa"/>
             <w:tcBorders/>
             <w:shd w:fill="auto" w:val="clear"/>
             <w:tcMar>
-              <w:left w:w="98" w:type="dxa"/>
+              <w:left w:w="93" w:type="dxa"/>
             </w:tcMar>
           </w:tcPr>
           <w:p>

</xml_diff>